<commit_message>
Ajout de note dans le fichier word
</commit_message>
<xml_diff>
--- a/Travail_2_-_Troqueur_utile.docx
+++ b/Travail_2_-_Troqueur_utile.docx
@@ -7,16 +7,83 @@
         <w:spacing w:after="0" w:line="240" w:lineRule="auto"/>
         <w:ind w:left="0" w:firstLine="0"/>
         <w:rPr>
-          <w:lang w:val="fr-CA"/>
-        </w:rPr>
-      </w:pPr>
-      <w:r>
-        <w:rPr>
           <w:sz w:val="56"/>
           <w:lang w:val="fr-CA"/>
         </w:rPr>
+      </w:pPr>
+      <w:r>
+        <w:rPr>
+          <w:sz w:val="56"/>
+          <w:lang w:val="fr-CA"/>
+        </w:rPr>
         <w:t xml:space="preserve">Développement d’applications Web Travail 2 : Troqueur utile  </w:t>
       </w:r>
+    </w:p>
+    <w:p>
+      <w:pPr>
+        <w:spacing w:after="0" w:line="240" w:lineRule="auto"/>
+        <w:ind w:left="0" w:firstLine="0"/>
+        <w:rPr>
+          <w:sz w:val="56"/>
+          <w:lang w:val="fr-CA"/>
+        </w:rPr>
+      </w:pPr>
+    </w:p>
+    <w:p>
+      <w:pPr>
+        <w:rPr>
+          <w:lang w:val="fr-CA"/>
+        </w:rPr>
+      </w:pPr>
+      <w:r>
+        <w:rPr>
+          <w:highlight w:val="green"/>
+          <w:lang w:val="fr-CA"/>
+        </w:rPr>
+        <w:t>EN COURS JULIEN</w:t>
+      </w:r>
+    </w:p>
+    <w:p>
+      <w:pPr>
+        <w:rPr>
+          <w:lang w:val="fr-CA"/>
+        </w:rPr>
+      </w:pPr>
+      <w:r>
+        <w:rPr>
+          <w:highlight w:val="yellow"/>
+          <w:lang w:val="fr-CA"/>
+        </w:rPr>
+        <w:t xml:space="preserve">EN COURS </w:t>
+      </w:r>
+      <w:r>
+        <w:rPr>
+          <w:highlight w:val="yellow"/>
+          <w:lang w:val="fr-CA"/>
+        </w:rPr>
+        <w:t>PIERRE-OLIVIER</w:t>
+      </w:r>
+    </w:p>
+    <w:p>
+      <w:pPr>
+        <w:rPr>
+          <w:lang w:val="fr-CA"/>
+        </w:rPr>
+      </w:pPr>
+      <w:r>
+        <w:rPr>
+          <w:highlight w:val="cyan"/>
+          <w:lang w:val="fr-CA"/>
+        </w:rPr>
+        <w:t>TERMINER</w:t>
+      </w:r>
+    </w:p>
+    <w:p>
+      <w:pPr>
+        <w:rPr>
+          <w:lang w:val="fr-CA"/>
+        </w:rPr>
+      </w:pPr>
     </w:p>
     <w:p>
       <w:pPr>
@@ -130,27 +197,43 @@
         </w:numPr>
         <w:spacing w:after="20" w:line="260" w:lineRule="auto"/>
         <w:ind w:hanging="360"/>
+        <w:rPr>
+          <w:highlight w:val="green"/>
+        </w:rPr>
       </w:pPr>
       <w:proofErr w:type="spellStart"/>
       <w:r>
+        <w:rPr>
+          <w:highlight w:val="green"/>
+        </w:rPr>
         <w:t>Modularité</w:t>
       </w:r>
       <w:proofErr w:type="spellEnd"/>
       <w:r>
+        <w:rPr>
+          <w:highlight w:val="green"/>
+        </w:rPr>
         <w:t xml:space="preserve"> de </w:t>
       </w:r>
       <w:proofErr w:type="spellStart"/>
-      <w:proofErr w:type="gramStart"/>
-      <w:r>
+      <w:r>
+        <w:rPr>
+          <w:highlight w:val="green"/>
+        </w:rPr>
         <w:t>l’application</w:t>
       </w:r>
       <w:proofErr w:type="spellEnd"/>
       <w:r>
-        <w:t>;</w:t>
-      </w:r>
-      <w:proofErr w:type="gramEnd"/>
-      <w:r>
-        <w:t xml:space="preserve"> </w:t>
+        <w:rPr>
+          <w:highlight w:val="green"/>
+        </w:rPr>
+        <w:t xml:space="preserve">; </w:t>
+      </w:r>
+      <w:r>
+        <w:rPr>
+          <w:highlight w:val="green"/>
+        </w:rPr>
+        <w:t>(JULIEN)</w:t>
       </w:r>
     </w:p>
     <w:p>
@@ -161,99 +244,164 @@
         </w:numPr>
         <w:spacing w:after="309"/>
         <w:ind w:hanging="360"/>
+        <w:rPr>
+          <w:lang w:val="fr-CA"/>
+        </w:rPr>
+      </w:pPr>
+      <w:r>
+        <w:rPr>
+          <w:highlight w:val="yellow"/>
+          <w:lang w:val="fr-CA"/>
+        </w:rPr>
+        <w:t>Authentification et Autorisations;</w:t>
+      </w:r>
+      <w:r>
+        <w:rPr>
+          <w:highlight w:val="yellow"/>
+          <w:lang w:val="fr-CA"/>
+        </w:rPr>
+        <w:t>(PIERRE-OLIVIER)</w:t>
+      </w:r>
+      <w:r>
+        <w:rPr>
+          <w:lang w:val="fr-CA"/>
+        </w:rPr>
+        <w:t xml:space="preserve"> </w:t>
+      </w:r>
+    </w:p>
+    <w:p>
+      <w:pPr>
+        <w:pStyle w:val="Titre1"/>
+        <w:ind w:left="-5"/>
       </w:pPr>
       <w:proofErr w:type="spellStart"/>
       <w:r>
-        <w:t>Authentification</w:t>
+        <w:t>Contexte</w:t>
       </w:r>
       <w:proofErr w:type="spellEnd"/>
       <w:r>
-        <w:t xml:space="preserve"> et </w:t>
-      </w:r>
-      <w:proofErr w:type="spellStart"/>
-      <w:proofErr w:type="gramStart"/>
-      <w:r>
-        <w:t>Autorisations</w:t>
-      </w:r>
-      <w:proofErr w:type="spellEnd"/>
-      <w:r>
-        <w:t>;</w:t>
-      </w:r>
-      <w:proofErr w:type="gramEnd"/>
-      <w:r>
         <w:t xml:space="preserve"> </w:t>
       </w:r>
     </w:p>
     <w:p>
       <w:pPr>
-        <w:pStyle w:val="Titre1"/>
-        <w:ind w:left="-5"/>
-      </w:pPr>
-      <w:proofErr w:type="spellStart"/>
-      <w:r>
-        <w:t>Contexte</w:t>
-      </w:r>
-      <w:proofErr w:type="spellEnd"/>
-      <w:r>
+        <w:ind w:left="-5"/>
+        <w:rPr>
+          <w:highlight w:val="cyan"/>
+          <w:lang w:val="fr-CA"/>
+        </w:rPr>
+      </w:pPr>
+      <w:r>
+        <w:rPr>
+          <w:highlight w:val="cyan"/>
+          <w:lang w:val="fr-CA"/>
+        </w:rPr>
+        <w:t xml:space="preserve">On vous demande de modifier l’application que vous avez fait au travail 1 afin d’y ajouter le concept de comptes utilisateurs et de rendre votre application plus modulaire.  </w:t>
+      </w:r>
+    </w:p>
+    <w:p>
+      <w:pPr>
+        <w:ind w:left="-5"/>
+        <w:rPr>
+          <w:highlight w:val="cyan"/>
+          <w:lang w:val="fr-CA"/>
+        </w:rPr>
+      </w:pPr>
+      <w:r>
+        <w:rPr>
+          <w:highlight w:val="cyan"/>
+          <w:lang w:val="fr-CA"/>
+        </w:rPr>
+        <w:t xml:space="preserve">Vous devez adapter la base de données en fonction de vos besoins. </w:t>
+      </w:r>
+    </w:p>
+    <w:p>
+      <w:pPr>
+        <w:spacing w:after="159" w:line="260" w:lineRule="auto"/>
+        <w:ind w:left="-5"/>
+        <w:rPr>
+          <w:highlight w:val="cyan"/>
+          <w:lang w:val="fr-CA"/>
+        </w:rPr>
+      </w:pPr>
+      <w:r>
+        <w:rPr>
+          <w:highlight w:val="cyan"/>
+          <w:lang w:val="fr-CA"/>
+        </w:rPr>
+        <w:t xml:space="preserve">Vous devez aussi implémenter le cœur de l’application qui est le troc. </w:t>
+      </w:r>
+    </w:p>
+    <w:p>
+      <w:pPr>
+        <w:spacing w:after="337"/>
+        <w:ind w:left="-5"/>
+        <w:rPr>
+          <w:lang w:val="fr-CA"/>
+        </w:rPr>
+      </w:pPr>
+      <w:r>
+        <w:rPr>
+          <w:highlight w:val="cyan"/>
+          <w:lang w:val="fr-CA"/>
+        </w:rPr>
+        <w:t>Il est possible de rechercher un objet via un champ texte dans la page qui liste tous les objets.</w:t>
+      </w:r>
+      <w:r>
+        <w:rPr>
+          <w:lang w:val="fr-CA"/>
+        </w:rPr>
         <w:t xml:space="preserve"> </w:t>
       </w:r>
     </w:p>
     <w:p>
       <w:pPr>
-        <w:ind w:left="-5"/>
-        <w:rPr>
-          <w:lang w:val="fr-CA"/>
-        </w:rPr>
-      </w:pPr>
-      <w:r>
-        <w:rPr>
-          <w:lang w:val="fr-CA"/>
-        </w:rPr>
-        <w:t xml:space="preserve">On vous demande de modifier l’application que vous avez fait au travail 1 afin d’y ajouter le concept de comptes utilisateurs et de rendre votre application plus modulaire.  </w:t>
-      </w:r>
-    </w:p>
-    <w:p>
-      <w:pPr>
-        <w:ind w:left="-5"/>
-        <w:rPr>
-          <w:lang w:val="fr-CA"/>
-        </w:rPr>
-      </w:pPr>
-      <w:r>
-        <w:rPr>
-          <w:lang w:val="fr-CA"/>
-        </w:rPr>
-        <w:t xml:space="preserve">Vous devez adapter la base de données en fonction de vos besoins. </w:t>
-      </w:r>
-    </w:p>
-    <w:p>
-      <w:pPr>
-        <w:spacing w:after="159" w:line="260" w:lineRule="auto"/>
-        <w:ind w:left="-5"/>
-        <w:rPr>
-          <w:lang w:val="fr-CA"/>
-        </w:rPr>
-      </w:pPr>
-      <w:r>
-        <w:rPr>
-          <w:lang w:val="fr-CA"/>
-        </w:rPr>
-        <w:t xml:space="preserve">Vous devez aussi implémenter le cœur de l’application qui est le troc. </w:t>
-      </w:r>
-    </w:p>
-    <w:p>
-      <w:pPr>
         <w:spacing w:after="337"/>
         <w:ind w:left="-5"/>
         <w:rPr>
-          <w:lang w:val="fr-CA"/>
-        </w:rPr>
-      </w:pPr>
-      <w:r>
-        <w:rPr>
-          <w:lang w:val="fr-CA"/>
-        </w:rPr>
-        <w:t xml:space="preserve">Il est possible de rechercher un objet via un champ texte dans la page qui liste tous les objets. </w:t>
+          <w:b/>
+          <w:bCs/>
+          <w:lang w:val="fr-CA"/>
+        </w:rPr>
+      </w:pPr>
+      <w:r>
+        <w:rPr>
+          <w:b/>
+          <w:bCs/>
+          <w:lang w:val="fr-CA"/>
+        </w:rPr>
+        <w:t>TODO</w:t>
+      </w:r>
+      <w:r>
+        <w:rPr>
+          <w:b/>
+          <w:bCs/>
+          <w:lang w:val="fr-CA"/>
+        </w:rPr>
+        <w:t> :</w:t>
+      </w:r>
+    </w:p>
+    <w:p>
+      <w:pPr>
+        <w:pStyle w:val="Paragraphedeliste"/>
+        <w:numPr>
+          <w:ilvl w:val="0"/>
+          <w:numId w:val="6"/>
+        </w:numPr>
+        <w:spacing w:after="337"/>
+        <w:rPr>
+          <w:b/>
+          <w:bCs/>
+          <w:lang w:val="fr-CA"/>
+        </w:rPr>
+      </w:pPr>
+      <w:r>
+        <w:rPr>
+          <w:b/>
+          <w:bCs/>
+          <w:lang w:val="fr-CA"/>
+        </w:rPr>
+        <w:t>METTRE LES REQUETES DANS BD.PY</w:t>
       </w:r>
     </w:p>
     <w:p>
@@ -335,6 +483,7 @@
       </w:pPr>
       <w:proofErr w:type="spellStart"/>
       <w:r>
+        <w:lastRenderedPageBreak/>
         <w:t>Ajouter</w:t>
       </w:r>
       <w:proofErr w:type="spellEnd"/>
@@ -474,7 +623,6 @@
         <w:rPr>
           <w:lang w:val="fr-CA"/>
         </w:rPr>
-        <w:lastRenderedPageBreak/>
         <w:t xml:space="preserve">Un utilisateur authentifié peut troquer un objet avec un objet de son choix. Ajoutez un lien dans la liste d’objets (visible seulement aux personnes identifiées) à côté de chaque objet dont le texte est </w:t>
       </w:r>
       <w:proofErr w:type="gramStart"/>
@@ -913,7 +1061,21 @@
         <w:rPr>
           <w:lang w:val="fr-CA"/>
         </w:rPr>
-        <w:t xml:space="preserve">Interface (bonnes balises, utilisation de scss, visuel agréable): 10 % </w:t>
+        <w:t xml:space="preserve">Interface (bonnes balises, utilisation de </w:t>
+      </w:r>
+      <w:proofErr w:type="spellStart"/>
+      <w:r>
+        <w:rPr>
+          <w:lang w:val="fr-CA"/>
+        </w:rPr>
+        <w:t>scss</w:t>
+      </w:r>
+      <w:proofErr w:type="spellEnd"/>
+      <w:r>
+        <w:rPr>
+          <w:lang w:val="fr-CA"/>
+        </w:rPr>
+        <w:t xml:space="preserve">, visuel agréable): 10 % </w:t>
       </w:r>
     </w:p>
     <w:p>
@@ -928,7 +1090,35 @@
         <w:rPr>
           <w:lang w:val="fr-CA"/>
         </w:rPr>
-        <w:t xml:space="preserve">Utilisation de git (commits fréquents et pertinents, messages utiles, gitignore) : 5 % </w:t>
+        <w:t>Utilisation de git (</w:t>
+      </w:r>
+      <w:proofErr w:type="spellStart"/>
+      <w:r>
+        <w:rPr>
+          <w:lang w:val="fr-CA"/>
+        </w:rPr>
+        <w:t>commits</w:t>
+      </w:r>
+      <w:proofErr w:type="spellEnd"/>
+      <w:r>
+        <w:rPr>
+          <w:lang w:val="fr-CA"/>
+        </w:rPr>
+        <w:t xml:space="preserve"> fréquents et pertinents, messages utiles, </w:t>
+      </w:r>
+      <w:proofErr w:type="spellStart"/>
+      <w:r>
+        <w:rPr>
+          <w:lang w:val="fr-CA"/>
+        </w:rPr>
+        <w:t>gitignore</w:t>
+      </w:r>
+      <w:proofErr w:type="spellEnd"/>
+      <w:r>
+        <w:rPr>
+          <w:lang w:val="fr-CA"/>
+        </w:rPr>
+        <w:t xml:space="preserve">) : 5 % </w:t>
       </w:r>
     </w:p>
     <w:p>
@@ -978,7 +1168,35 @@
         <w:rPr>
           <w:lang w:val="fr-CA"/>
         </w:rPr>
-        <w:t xml:space="preserve">Le lien vers votre dépôt gitlab/github en prenant soin de m’ajouter (@mtimane); </w:t>
+        <w:t xml:space="preserve">Le lien vers votre dépôt </w:t>
+      </w:r>
+      <w:proofErr w:type="spellStart"/>
+      <w:r>
+        <w:rPr>
+          <w:lang w:val="fr-CA"/>
+        </w:rPr>
+        <w:t>gitlab</w:t>
+      </w:r>
+      <w:proofErr w:type="spellEnd"/>
+      <w:r>
+        <w:rPr>
+          <w:lang w:val="fr-CA"/>
+        </w:rPr>
+        <w:t>/</w:t>
+      </w:r>
+      <w:proofErr w:type="spellStart"/>
+      <w:r>
+        <w:rPr>
+          <w:lang w:val="fr-CA"/>
+        </w:rPr>
+        <w:t>github</w:t>
+      </w:r>
+      <w:proofErr w:type="spellEnd"/>
+      <w:r>
+        <w:rPr>
+          <w:lang w:val="fr-CA"/>
+        </w:rPr>
+        <w:t xml:space="preserve"> en prenant soin de m’ajouter (@mtimane); </w:t>
       </w:r>
     </w:p>
     <w:p>
@@ -1465,6 +1683,119 @@
     </w:lvl>
   </w:abstractNum>
   <w:abstractNum w:abstractNumId="2" w15:restartNumberingAfterBreak="0">
+    <w:nsid w:val="3EF44D5D"/>
+    <w:multiLevelType w:val="hybridMultilevel"/>
+    <w:tmpl w:val="5A70EE2A"/>
+    <w:lvl w:ilvl="0" w:tplc="10090001">
+      <w:start w:val="1"/>
+      <w:numFmt w:val="bullet"/>
+      <w:lvlText w:val=""/>
+      <w:lvlJc w:val="left"/>
+      <w:pPr>
+        <w:ind w:left="705" w:hanging="360"/>
+      </w:pPr>
+      <w:rPr>
+        <w:rFonts w:ascii="Symbol" w:hAnsi="Symbol" w:hint="default"/>
+      </w:rPr>
+    </w:lvl>
+    <w:lvl w:ilvl="1" w:tplc="10090003" w:tentative="1">
+      <w:start w:val="1"/>
+      <w:numFmt w:val="bullet"/>
+      <w:lvlText w:val="o"/>
+      <w:lvlJc w:val="left"/>
+      <w:pPr>
+        <w:ind w:left="1425" w:hanging="360"/>
+      </w:pPr>
+      <w:rPr>
+        <w:rFonts w:ascii="Courier New" w:hAnsi="Courier New" w:cs="Courier New" w:hint="default"/>
+      </w:rPr>
+    </w:lvl>
+    <w:lvl w:ilvl="2" w:tplc="10090005" w:tentative="1">
+      <w:start w:val="1"/>
+      <w:numFmt w:val="bullet"/>
+      <w:lvlText w:val=""/>
+      <w:lvlJc w:val="left"/>
+      <w:pPr>
+        <w:ind w:left="2145" w:hanging="360"/>
+      </w:pPr>
+      <w:rPr>
+        <w:rFonts w:ascii="Wingdings" w:hAnsi="Wingdings" w:hint="default"/>
+      </w:rPr>
+    </w:lvl>
+    <w:lvl w:ilvl="3" w:tplc="10090001" w:tentative="1">
+      <w:start w:val="1"/>
+      <w:numFmt w:val="bullet"/>
+      <w:lvlText w:val=""/>
+      <w:lvlJc w:val="left"/>
+      <w:pPr>
+        <w:ind w:left="2865" w:hanging="360"/>
+      </w:pPr>
+      <w:rPr>
+        <w:rFonts w:ascii="Symbol" w:hAnsi="Symbol" w:hint="default"/>
+      </w:rPr>
+    </w:lvl>
+    <w:lvl w:ilvl="4" w:tplc="10090003" w:tentative="1">
+      <w:start w:val="1"/>
+      <w:numFmt w:val="bullet"/>
+      <w:lvlText w:val="o"/>
+      <w:lvlJc w:val="left"/>
+      <w:pPr>
+        <w:ind w:left="3585" w:hanging="360"/>
+      </w:pPr>
+      <w:rPr>
+        <w:rFonts w:ascii="Courier New" w:hAnsi="Courier New" w:cs="Courier New" w:hint="default"/>
+      </w:rPr>
+    </w:lvl>
+    <w:lvl w:ilvl="5" w:tplc="10090005" w:tentative="1">
+      <w:start w:val="1"/>
+      <w:numFmt w:val="bullet"/>
+      <w:lvlText w:val=""/>
+      <w:lvlJc w:val="left"/>
+      <w:pPr>
+        <w:ind w:left="4305" w:hanging="360"/>
+      </w:pPr>
+      <w:rPr>
+        <w:rFonts w:ascii="Wingdings" w:hAnsi="Wingdings" w:hint="default"/>
+      </w:rPr>
+    </w:lvl>
+    <w:lvl w:ilvl="6" w:tplc="10090001" w:tentative="1">
+      <w:start w:val="1"/>
+      <w:numFmt w:val="bullet"/>
+      <w:lvlText w:val=""/>
+      <w:lvlJc w:val="left"/>
+      <w:pPr>
+        <w:ind w:left="5025" w:hanging="360"/>
+      </w:pPr>
+      <w:rPr>
+        <w:rFonts w:ascii="Symbol" w:hAnsi="Symbol" w:hint="default"/>
+      </w:rPr>
+    </w:lvl>
+    <w:lvl w:ilvl="7" w:tplc="10090003" w:tentative="1">
+      <w:start w:val="1"/>
+      <w:numFmt w:val="bullet"/>
+      <w:lvlText w:val="o"/>
+      <w:lvlJc w:val="left"/>
+      <w:pPr>
+        <w:ind w:left="5745" w:hanging="360"/>
+      </w:pPr>
+      <w:rPr>
+        <w:rFonts w:ascii="Courier New" w:hAnsi="Courier New" w:cs="Courier New" w:hint="default"/>
+      </w:rPr>
+    </w:lvl>
+    <w:lvl w:ilvl="8" w:tplc="10090005" w:tentative="1">
+      <w:start w:val="1"/>
+      <w:numFmt w:val="bullet"/>
+      <w:lvlText w:val=""/>
+      <w:lvlJc w:val="left"/>
+      <w:pPr>
+        <w:ind w:left="6465" w:hanging="360"/>
+      </w:pPr>
+      <w:rPr>
+        <w:rFonts w:ascii="Wingdings" w:hAnsi="Wingdings" w:hint="default"/>
+      </w:rPr>
+    </w:lvl>
+  </w:abstractNum>
+  <w:abstractNum w:abstractNumId="3" w15:restartNumberingAfterBreak="0">
     <w:nsid w:val="42DB08A8"/>
     <w:multiLevelType w:val="hybridMultilevel"/>
     <w:tmpl w:val="ADC4D540"/>
@@ -1676,7 +2007,7 @@
       </w:rPr>
     </w:lvl>
   </w:abstractNum>
-  <w:abstractNum w:abstractNumId="3" w15:restartNumberingAfterBreak="0">
+  <w:abstractNum w:abstractNumId="4" w15:restartNumberingAfterBreak="0">
     <w:nsid w:val="67C66FFD"/>
     <w:multiLevelType w:val="hybridMultilevel"/>
     <w:tmpl w:val="04B60D6E"/>
@@ -1888,7 +2219,7 @@
       </w:rPr>
     </w:lvl>
   </w:abstractNum>
-  <w:abstractNum w:abstractNumId="4" w15:restartNumberingAfterBreak="0">
+  <w:abstractNum w:abstractNumId="5" w15:restartNumberingAfterBreak="0">
     <w:nsid w:val="72F2780F"/>
     <w:multiLevelType w:val="hybridMultilevel"/>
     <w:tmpl w:val="776E4A9E"/>
@@ -2101,19 +2432,22 @@
     </w:lvl>
   </w:abstractNum>
   <w:num w:numId="1" w16cid:durableId="37633915">
-    <w:abstractNumId w:val="3"/>
+    <w:abstractNumId w:val="4"/>
   </w:num>
   <w:num w:numId="2" w16cid:durableId="606350132">
     <w:abstractNumId w:val="0"/>
   </w:num>
   <w:num w:numId="3" w16cid:durableId="362756358">
-    <w:abstractNumId w:val="2"/>
+    <w:abstractNumId w:val="3"/>
   </w:num>
   <w:num w:numId="4" w16cid:durableId="133721331">
     <w:abstractNumId w:val="1"/>
   </w:num>
   <w:num w:numId="5" w16cid:durableId="1485391764">
-    <w:abstractNumId w:val="4"/>
+    <w:abstractNumId w:val="5"/>
+  </w:num>
+  <w:num w:numId="6" w16cid:durableId="1840806641">
+    <w:abstractNumId w:val="2"/>
   </w:num>
 </w:numbering>
 </file>
@@ -2611,6 +2945,17 @@
       <w:sz w:val="32"/>
     </w:rPr>
   </w:style>
+  <w:style w:type="paragraph" w:styleId="Paragraphedeliste">
+    <w:name w:val="List Paragraph"/>
+    <w:basedOn w:val="Normal"/>
+    <w:uiPriority w:val="34"/>
+    <w:qFormat/>
+    <w:rsid w:val="00DD62DC"/>
+    <w:pPr>
+      <w:ind w:left="720"/>
+      <w:contextualSpacing/>
+    </w:pPr>
+  </w:style>
 </w:styles>
 </file>
 

</xml_diff>

<commit_message>
sous ligné tache faite
</commit_message>
<xml_diff>
--- a/Travail_2_-_Troqueur_utile.docx
+++ b/Travail_2_-_Troqueur_utile.docx
@@ -423,9 +423,29 @@
       </w:pPr>
       <w:r>
         <w:rPr>
-          <w:lang w:val="fr-CA"/>
-        </w:rPr>
-        <w:t xml:space="preserve">Ajout d’un compte administrateur. Vous pouvez mettre cette information directement dans la base de données; vous n’avez pas à permettre la création de comptes de type administrateur. </w:t>
+          <w:highlight w:val="yellow"/>
+          <w:lang w:val="fr-CA"/>
+        </w:rPr>
+        <w:t>Ajout d’un compte administrateur.</w:t>
+      </w:r>
+      <w:r>
+        <w:rPr>
+          <w:lang w:val="fr-CA"/>
+        </w:rPr>
+        <w:t xml:space="preserve"> </w:t>
+      </w:r>
+      <w:r>
+        <w:rPr>
+          <w:highlight w:val="yellow"/>
+          <w:lang w:val="fr-CA"/>
+        </w:rPr>
+        <w:t>Vous pouvez mettre cette information directement dans la base de données; vous n’avez pas à permettre la création de comptes de type administrateur.</w:t>
+      </w:r>
+      <w:r>
+        <w:rPr>
+          <w:lang w:val="fr-CA"/>
+        </w:rPr>
+        <w:t xml:space="preserve"> </w:t>
       </w:r>
     </w:p>
     <w:p>
@@ -559,23 +579,37 @@
       </w:pPr>
       <w:r>
         <w:rPr>
-          <w:lang w:val="fr-CA"/>
-        </w:rPr>
-        <w:t xml:space="preserve">Les routes liées aux comptes auront cette forme : /comptes/XXXX </w:t>
-      </w:r>
-    </w:p>
-    <w:p>
-      <w:pPr>
-        <w:ind w:left="-5"/>
-        <w:rPr>
-          <w:lang w:val="fr-CA"/>
-        </w:rPr>
-      </w:pPr>
-      <w:r>
-        <w:rPr>
-          <w:lang w:val="fr-CA"/>
-        </w:rPr>
-        <w:t xml:space="preserve">Un utilisateur a un courriel et un mot de passe. Le courriel doit être valide et le mot de passe doit respecter les règles suivantes : Une lettre majuscule, une lettre minuscule, un nombre et avoir une longueur de 8 charactères au minimum. </w:t>
+          <w:highlight w:val="yellow"/>
+          <w:lang w:val="fr-CA"/>
+        </w:rPr>
+        <w:t>Les routes liées aux comptes auront cette forme : /comptes/XXXX</w:t>
+      </w:r>
+      <w:r>
+        <w:rPr>
+          <w:lang w:val="fr-CA"/>
+        </w:rPr>
+        <w:t xml:space="preserve"> </w:t>
+      </w:r>
+    </w:p>
+    <w:p>
+      <w:pPr>
+        <w:ind w:left="-5"/>
+        <w:rPr>
+          <w:lang w:val="fr-CA"/>
+        </w:rPr>
+      </w:pPr>
+      <w:r>
+        <w:rPr>
+          <w:highlight w:val="yellow"/>
+          <w:lang w:val="fr-CA"/>
+        </w:rPr>
+        <w:t>Un utilisateur a un courriel et un mot de passe. Le courriel doit être valide et le mot de passe doit respecter les règles suivantes : Une lettre majuscule, une lettre minuscule, un nombre et avoir une longueur de 8 charactères au minimum.</w:t>
+      </w:r>
+      <w:r>
+        <w:rPr>
+          <w:lang w:val="fr-CA"/>
+        </w:rPr>
+        <w:t xml:space="preserve"> </w:t>
       </w:r>
     </w:p>
     <w:p>

</xml_diff>

<commit_message>
ajout autorisation création de code
</commit_message>
<xml_diff>
--- a/Travail_2_-_Troqueur_utile.docx
+++ b/Travail_2_-_Troqueur_utile.docx
@@ -452,37 +452,64 @@
       <w:pPr>
         <w:spacing w:after="205"/>
         <w:ind w:left="-5"/>
-      </w:pPr>
-      <w:r>
+        <w:rPr>
+          <w:highlight w:val="yellow"/>
+        </w:rPr>
+      </w:pPr>
+      <w:r>
+        <w:rPr>
+          <w:highlight w:val="yellow"/>
+        </w:rPr>
         <w:t xml:space="preserve">Le </w:t>
       </w:r>
       <w:proofErr w:type="spellStart"/>
       <w:r>
+        <w:rPr>
+          <w:highlight w:val="yellow"/>
+        </w:rPr>
         <w:t>compte</w:t>
       </w:r>
       <w:proofErr w:type="spellEnd"/>
       <w:r>
+        <w:rPr>
+          <w:highlight w:val="yellow"/>
+        </w:rPr>
         <w:t xml:space="preserve"> </w:t>
       </w:r>
       <w:proofErr w:type="spellStart"/>
       <w:r>
+        <w:rPr>
+          <w:highlight w:val="yellow"/>
+        </w:rPr>
         <w:t>administrateur</w:t>
       </w:r>
       <w:proofErr w:type="spellEnd"/>
       <w:r>
+        <w:rPr>
+          <w:highlight w:val="yellow"/>
+        </w:rPr>
         <w:t xml:space="preserve"> </w:t>
       </w:r>
       <w:proofErr w:type="spellStart"/>
       <w:proofErr w:type="gramStart"/>
       <w:r>
+        <w:rPr>
+          <w:highlight w:val="yellow"/>
+        </w:rPr>
         <w:t>peut</w:t>
       </w:r>
       <w:proofErr w:type="spellEnd"/>
       <w:r>
+        <w:rPr>
+          <w:highlight w:val="yellow"/>
+        </w:rPr>
         <w:t xml:space="preserve"> :</w:t>
       </w:r>
       <w:proofErr w:type="gramEnd"/>
       <w:r>
+        <w:rPr>
+          <w:highlight w:val="yellow"/>
+        </w:rPr>
         <w:t xml:space="preserve">  </w:t>
       </w:r>
     </w:p>
@@ -494,27 +521,45 @@
         </w:numPr>
         <w:spacing w:after="21"/>
         <w:ind w:hanging="360"/>
+        <w:rPr>
+          <w:highlight w:val="yellow"/>
+        </w:rPr>
       </w:pPr>
       <w:proofErr w:type="spellStart"/>
       <w:r>
+        <w:rPr>
+          <w:highlight w:val="yellow"/>
+        </w:rPr>
         <w:lastRenderedPageBreak/>
         <w:t>Ajouter</w:t>
       </w:r>
       <w:proofErr w:type="spellEnd"/>
       <w:r>
+        <w:rPr>
+          <w:highlight w:val="yellow"/>
+        </w:rPr>
         <w:t xml:space="preserve"> des </w:t>
       </w:r>
       <w:proofErr w:type="spellStart"/>
       <w:proofErr w:type="gramStart"/>
       <w:r>
+        <w:rPr>
+          <w:highlight w:val="yellow"/>
+        </w:rPr>
         <w:t>utilisateurs</w:t>
       </w:r>
       <w:proofErr w:type="spellEnd"/>
       <w:r>
+        <w:rPr>
+          <w:highlight w:val="yellow"/>
+        </w:rPr>
         <w:t>;</w:t>
       </w:r>
       <w:proofErr w:type="gramEnd"/>
       <w:r>
+        <w:rPr>
+          <w:highlight w:val="yellow"/>
+        </w:rPr>
         <w:t xml:space="preserve"> </w:t>
       </w:r>
     </w:p>
@@ -526,21 +571,36 @@
         </w:numPr>
         <w:spacing w:after="21"/>
         <w:ind w:hanging="360"/>
-      </w:pPr>
-      <w:r>
+        <w:rPr>
+          <w:highlight w:val="yellow"/>
+        </w:rPr>
+      </w:pPr>
+      <w:r>
+        <w:rPr>
+          <w:highlight w:val="yellow"/>
+        </w:rPr>
         <w:t xml:space="preserve">Lister les </w:t>
       </w:r>
       <w:proofErr w:type="spellStart"/>
       <w:proofErr w:type="gramStart"/>
       <w:r>
+        <w:rPr>
+          <w:highlight w:val="yellow"/>
+        </w:rPr>
         <w:t>utilisateurs</w:t>
       </w:r>
       <w:proofErr w:type="spellEnd"/>
       <w:r>
+        <w:rPr>
+          <w:highlight w:val="yellow"/>
+        </w:rPr>
         <w:t>;</w:t>
       </w:r>
       <w:proofErr w:type="gramEnd"/>
       <w:r>
+        <w:rPr>
+          <w:highlight w:val="yellow"/>
+        </w:rPr>
         <w:t xml:space="preserve"> </w:t>
       </w:r>
     </w:p>
@@ -552,21 +612,36 @@
         </w:numPr>
         <w:spacing w:after="134"/>
         <w:ind w:hanging="360"/>
-      </w:pPr>
-      <w:r>
+        <w:rPr>
+          <w:highlight w:val="yellow"/>
+        </w:rPr>
+      </w:pPr>
+      <w:r>
+        <w:rPr>
+          <w:highlight w:val="yellow"/>
+        </w:rPr>
         <w:t xml:space="preserve">Effacer des </w:t>
       </w:r>
       <w:proofErr w:type="spellStart"/>
       <w:proofErr w:type="gramStart"/>
       <w:r>
+        <w:rPr>
+          <w:highlight w:val="yellow"/>
+        </w:rPr>
         <w:t>utilisateurs</w:t>
       </w:r>
       <w:proofErr w:type="spellEnd"/>
       <w:r>
+        <w:rPr>
+          <w:highlight w:val="yellow"/>
+        </w:rPr>
         <w:t>;</w:t>
       </w:r>
       <w:proofErr w:type="gramEnd"/>
       <w:r>
+        <w:rPr>
+          <w:highlight w:val="yellow"/>
+        </w:rPr>
         <w:t xml:space="preserve"> </w:t>
       </w:r>
     </w:p>

</xml_diff>

<commit_message>
correction des boutons articles
</commit_message>
<xml_diff>
--- a/Travail_2_-_Troqueur_utile.docx
+++ b/Travail_2_-_Troqueur_utile.docx
@@ -194,11 +194,33 @@
           <w:highlight w:val="green"/>
         </w:rPr>
       </w:pPr>
+      <w:proofErr w:type="spellStart"/>
       <w:r>
         <w:rPr>
           <w:highlight w:val="green"/>
         </w:rPr>
-        <w:t xml:space="preserve">Modularité de l’application; </w:t>
+        <w:t>Modularité</w:t>
+      </w:r>
+      <w:proofErr w:type="spellEnd"/>
+      <w:r>
+        <w:rPr>
+          <w:highlight w:val="green"/>
+        </w:rPr>
+        <w:t xml:space="preserve"> de </w:t>
+      </w:r>
+      <w:proofErr w:type="spellStart"/>
+      <w:r>
+        <w:rPr>
+          <w:highlight w:val="green"/>
+        </w:rPr>
+        <w:t>l’application</w:t>
+      </w:r>
+      <w:proofErr w:type="spellEnd"/>
+      <w:r>
+        <w:rPr>
+          <w:highlight w:val="green"/>
+        </w:rPr>
+        <w:t xml:space="preserve">; </w:t>
       </w:r>
       <w:r>
         <w:rPr>
@@ -438,7 +460,57 @@
         <w:rPr>
           <w:highlight w:val="yellow"/>
         </w:rPr>
-        <w:t xml:space="preserve">Le compte administrateur peut :  </w:t>
+        <w:t xml:space="preserve">Le </w:t>
+      </w:r>
+      <w:proofErr w:type="spellStart"/>
+      <w:r>
+        <w:rPr>
+          <w:highlight w:val="yellow"/>
+        </w:rPr>
+        <w:t>compte</w:t>
+      </w:r>
+      <w:proofErr w:type="spellEnd"/>
+      <w:r>
+        <w:rPr>
+          <w:highlight w:val="yellow"/>
+        </w:rPr>
+        <w:t xml:space="preserve"> </w:t>
+      </w:r>
+      <w:proofErr w:type="spellStart"/>
+      <w:r>
+        <w:rPr>
+          <w:highlight w:val="yellow"/>
+        </w:rPr>
+        <w:t>administrateur</w:t>
+      </w:r>
+      <w:proofErr w:type="spellEnd"/>
+      <w:r>
+        <w:rPr>
+          <w:highlight w:val="yellow"/>
+        </w:rPr>
+        <w:t xml:space="preserve"> </w:t>
+      </w:r>
+      <w:proofErr w:type="spellStart"/>
+      <w:proofErr w:type="gramStart"/>
+      <w:r>
+        <w:rPr>
+          <w:highlight w:val="yellow"/>
+        </w:rPr>
+        <w:t>peut</w:t>
+      </w:r>
+      <w:proofErr w:type="spellEnd"/>
+      <w:r>
+        <w:rPr>
+          <w:highlight w:val="yellow"/>
+        </w:rPr>
+        <w:t xml:space="preserve"> :</w:t>
+      </w:r>
+      <w:proofErr w:type="gramEnd"/>
+      <w:r>
+        <w:rPr>
+          <w:highlight w:val="yellow"/>
+        </w:rPr>
+        <w:t xml:space="preserve">  </w:t>
       </w:r>
     </w:p>
     <w:p>
@@ -453,12 +525,42 @@
           <w:highlight w:val="yellow"/>
         </w:rPr>
       </w:pPr>
+      <w:proofErr w:type="spellStart"/>
       <w:r>
         <w:rPr>
           <w:highlight w:val="yellow"/>
         </w:rPr>
         <w:lastRenderedPageBreak/>
-        <w:t xml:space="preserve">Ajouter des utilisateurs; </w:t>
+        <w:t>Ajouter</w:t>
+      </w:r>
+      <w:proofErr w:type="spellEnd"/>
+      <w:r>
+        <w:rPr>
+          <w:highlight w:val="yellow"/>
+        </w:rPr>
+        <w:t xml:space="preserve"> des </w:t>
+      </w:r>
+      <w:proofErr w:type="spellStart"/>
+      <w:proofErr w:type="gramStart"/>
+      <w:r>
+        <w:rPr>
+          <w:highlight w:val="yellow"/>
+        </w:rPr>
+        <w:t>utilisateurs</w:t>
+      </w:r>
+      <w:proofErr w:type="spellEnd"/>
+      <w:r>
+        <w:rPr>
+          <w:highlight w:val="yellow"/>
+        </w:rPr>
+        <w:t>;</w:t>
+      </w:r>
+      <w:proofErr w:type="gramEnd"/>
+      <w:r>
+        <w:rPr>
+          <w:highlight w:val="yellow"/>
+        </w:rPr>
+        <w:t xml:space="preserve"> </w:t>
       </w:r>
     </w:p>
     <w:p>
@@ -477,7 +579,29 @@
         <w:rPr>
           <w:highlight w:val="yellow"/>
         </w:rPr>
-        <w:t xml:space="preserve">Lister les utilisateurs; </w:t>
+        <w:t xml:space="preserve">Lister les </w:t>
+      </w:r>
+      <w:proofErr w:type="spellStart"/>
+      <w:proofErr w:type="gramStart"/>
+      <w:r>
+        <w:rPr>
+          <w:highlight w:val="yellow"/>
+        </w:rPr>
+        <w:t>utilisateurs</w:t>
+      </w:r>
+      <w:proofErr w:type="spellEnd"/>
+      <w:r>
+        <w:rPr>
+          <w:highlight w:val="yellow"/>
+        </w:rPr>
+        <w:t>;</w:t>
+      </w:r>
+      <w:proofErr w:type="gramEnd"/>
+      <w:r>
+        <w:rPr>
+          <w:highlight w:val="yellow"/>
+        </w:rPr>
+        <w:t xml:space="preserve"> </w:t>
       </w:r>
     </w:p>
     <w:p>
@@ -496,7 +620,29 @@
         <w:rPr>
           <w:highlight w:val="yellow"/>
         </w:rPr>
-        <w:t xml:space="preserve">Effacer des utilisateurs; </w:t>
+        <w:t xml:space="preserve">Effacer des </w:t>
+      </w:r>
+      <w:proofErr w:type="spellStart"/>
+      <w:proofErr w:type="gramStart"/>
+      <w:r>
+        <w:rPr>
+          <w:highlight w:val="yellow"/>
+        </w:rPr>
+        <w:t>utilisateurs</w:t>
+      </w:r>
+      <w:proofErr w:type="spellEnd"/>
+      <w:r>
+        <w:rPr>
+          <w:highlight w:val="yellow"/>
+        </w:rPr>
+        <w:t>;</w:t>
+      </w:r>
+      <w:proofErr w:type="gramEnd"/>
+      <w:r>
+        <w:rPr>
+          <w:highlight w:val="yellow"/>
+        </w:rPr>
+        <w:t xml:space="preserve"> </w:t>
       </w:r>
     </w:p>
     <w:p>
@@ -579,6 +725,7 @@
         </w:rPr>
         <w:t xml:space="preserve">Un utilisateur authentifié peut troquer un objet avec un objet de son choix. Ajoutez un lien dans la liste d’objets (visible seulement aux personnes identifiées) à côté de chaque objet dont le texte est </w:t>
       </w:r>
+      <w:proofErr w:type="gramStart"/>
       <w:r>
         <w:rPr>
           <w:u w:val="single" w:color="000000"/>
@@ -586,6 +733,7 @@
         </w:rPr>
         <w:t>troquer</w:t>
       </w:r>
+      <w:proofErr w:type="gramEnd"/>
       <w:r>
         <w:rPr>
           <w:lang w:val="fr-CA"/>
@@ -865,6 +1013,7 @@
       </w:pPr>
       <w:r>
         <w:rPr>
+          <w:highlight w:val="yellow"/>
           <w:lang w:val="fr-CA"/>
         </w:rPr>
         <w:t xml:space="preserve">Vous devez utiliser la fonctionnalité </w:t>
@@ -872,12 +1021,14 @@
       <w:r>
         <w:rPr>
           <w:i/>
+          <w:highlight w:val="yellow"/>
           <w:lang w:val="fr-CA"/>
         </w:rPr>
         <w:t>flash</w:t>
       </w:r>
       <w:r>
         <w:rPr>
+          <w:highlight w:val="yellow"/>
           <w:lang w:val="fr-CA"/>
         </w:rPr>
         <w:t xml:space="preserve"> </w:t>
@@ -885,15 +1036,23 @@
       <w:r>
         <w:rPr>
           <w:i/>
+          <w:highlight w:val="yellow"/>
           <w:lang w:val="fr-CA"/>
         </w:rPr>
         <w:t>message</w:t>
       </w:r>
       <w:r>
         <w:rPr>
-          <w:lang w:val="fr-CA"/>
-        </w:rPr>
-        <w:t xml:space="preserve"> de Flask pour afficher le succès des opérations sur les objets et les comptes. Donc plus de page de confirmation. </w:t>
+          <w:highlight w:val="yellow"/>
+          <w:lang w:val="fr-CA"/>
+        </w:rPr>
+        <w:t xml:space="preserve"> de Flask pour afficher le succès des opérations sur les objets et les comptes. Donc plus de page de confirmation.</w:t>
+      </w:r>
+      <w:r>
+        <w:rPr>
+          <w:lang w:val="fr-CA"/>
+        </w:rPr>
+        <w:t xml:space="preserve"> </w:t>
       </w:r>
     </w:p>
     <w:p>
@@ -1019,7 +1178,21 @@
         <w:rPr>
           <w:lang w:val="fr-CA"/>
         </w:rPr>
-        <w:t xml:space="preserve">Interface (bonnes balises, utilisation de scss, visuel agréable): 10 % </w:t>
+        <w:t xml:space="preserve">Interface (bonnes balises, utilisation de </w:t>
+      </w:r>
+      <w:proofErr w:type="spellStart"/>
+      <w:r>
+        <w:rPr>
+          <w:lang w:val="fr-CA"/>
+        </w:rPr>
+        <w:t>scss</w:t>
+      </w:r>
+      <w:proofErr w:type="spellEnd"/>
+      <w:r>
+        <w:rPr>
+          <w:lang w:val="fr-CA"/>
+        </w:rPr>
+        <w:t xml:space="preserve">, visuel agréable): 10 % </w:t>
       </w:r>
     </w:p>
     <w:p>
@@ -1034,7 +1207,35 @@
         <w:rPr>
           <w:lang w:val="fr-CA"/>
         </w:rPr>
-        <w:t xml:space="preserve">Utilisation de git (commits fréquents et pertinents, messages utiles, gitignore) : 5 % </w:t>
+        <w:t>Utilisation de git (</w:t>
+      </w:r>
+      <w:proofErr w:type="spellStart"/>
+      <w:r>
+        <w:rPr>
+          <w:lang w:val="fr-CA"/>
+        </w:rPr>
+        <w:t>commits</w:t>
+      </w:r>
+      <w:proofErr w:type="spellEnd"/>
+      <w:r>
+        <w:rPr>
+          <w:lang w:val="fr-CA"/>
+        </w:rPr>
+        <w:t xml:space="preserve"> fréquents et pertinents, messages utiles, </w:t>
+      </w:r>
+      <w:proofErr w:type="spellStart"/>
+      <w:r>
+        <w:rPr>
+          <w:lang w:val="fr-CA"/>
+        </w:rPr>
+        <w:t>gitignore</w:t>
+      </w:r>
+      <w:proofErr w:type="spellEnd"/>
+      <w:r>
+        <w:rPr>
+          <w:lang w:val="fr-CA"/>
+        </w:rPr>
+        <w:t xml:space="preserve">) : 5 % </w:t>
       </w:r>
     </w:p>
     <w:p>
@@ -1052,7 +1253,20 @@
         <w:ind w:left="-5"/>
       </w:pPr>
       <w:r>
-        <w:t xml:space="preserve">Sur LÉA, remettre :  </w:t>
+        <w:t xml:space="preserve">Sur LÉA, </w:t>
+      </w:r>
+      <w:proofErr w:type="spellStart"/>
+      <w:proofErr w:type="gramStart"/>
+      <w:r>
+        <w:t>remettre</w:t>
+      </w:r>
+      <w:proofErr w:type="spellEnd"/>
+      <w:r>
+        <w:t xml:space="preserve"> :</w:t>
+      </w:r>
+      <w:proofErr w:type="gramEnd"/>
+      <w:r>
+        <w:t xml:space="preserve">  </w:t>
       </w:r>
     </w:p>
     <w:p>
@@ -1071,7 +1285,35 @@
         <w:rPr>
           <w:lang w:val="fr-CA"/>
         </w:rPr>
-        <w:t xml:space="preserve">Le lien vers votre dépôt gitlab/github en prenant soin de m’ajouter (@mtimane); </w:t>
+        <w:t xml:space="preserve">Le lien vers votre dépôt </w:t>
+      </w:r>
+      <w:proofErr w:type="spellStart"/>
+      <w:r>
+        <w:rPr>
+          <w:lang w:val="fr-CA"/>
+        </w:rPr>
+        <w:t>gitlab</w:t>
+      </w:r>
+      <w:proofErr w:type="spellEnd"/>
+      <w:r>
+        <w:rPr>
+          <w:lang w:val="fr-CA"/>
+        </w:rPr>
+        <w:t>/</w:t>
+      </w:r>
+      <w:proofErr w:type="spellStart"/>
+      <w:r>
+        <w:rPr>
+          <w:lang w:val="fr-CA"/>
+        </w:rPr>
+        <w:t>github</w:t>
+      </w:r>
+      <w:proofErr w:type="spellEnd"/>
+      <w:r>
+        <w:rPr>
+          <w:lang w:val="fr-CA"/>
+        </w:rPr>
+        <w:t xml:space="preserve"> en prenant soin de m’ajouter (@mtimane); </w:t>
       </w:r>
     </w:p>
     <w:p>

</xml_diff>

<commit_message>
push juste pour etre sur
</commit_message>
<xml_diff>
--- a/Travail_2_-_Troqueur_utile.docx
+++ b/Travail_2_-_Troqueur_utile.docx
@@ -707,20 +707,28 @@
       </w:pPr>
       <w:r>
         <w:rPr>
-          <w:lang w:val="fr-CA"/>
-        </w:rPr>
-        <w:t xml:space="preserve">Lorsqu’un utilisateur est authentifié, il est possible d’ajouter, modifier et supprimer un objet. Il ne peut modifier ou supprimer que ceux qui lui appartiennent.  </w:t>
-      </w:r>
-    </w:p>
-    <w:p>
-      <w:pPr>
-        <w:ind w:left="-5"/>
-        <w:rPr>
-          <w:lang w:val="fr-CA"/>
-        </w:rPr>
-      </w:pPr>
-      <w:r>
-        <w:rPr>
+          <w:highlight w:val="yellow"/>
+          <w:lang w:val="fr-CA"/>
+        </w:rPr>
+        <w:t>Lorsqu’un utilisateur est authentifié, il est possible d’ajouter, modifier et supprimer un objet. Il ne peut modifier ou supprimer que ceux qui lui appartiennent.</w:t>
+      </w:r>
+      <w:r>
+        <w:rPr>
+          <w:lang w:val="fr-CA"/>
+        </w:rPr>
+        <w:t xml:space="preserve">  </w:t>
+      </w:r>
+    </w:p>
+    <w:p>
+      <w:pPr>
+        <w:ind w:left="-5"/>
+        <w:rPr>
+          <w:lang w:val="fr-CA"/>
+        </w:rPr>
+      </w:pPr>
+      <w:r>
+        <w:rPr>
+          <w:highlight w:val="yellow"/>
           <w:lang w:val="fr-CA"/>
         </w:rPr>
         <w:t xml:space="preserve">Un utilisateur authentifié peut troquer un objet avec un objet de son choix. Ajoutez un lien dans la liste d’objets (visible seulement aux personnes identifiées) à côté de chaque objet dont le texte est </w:t>
@@ -728,6 +736,7 @@
       <w:proofErr w:type="gramStart"/>
       <w:r>
         <w:rPr>
+          <w:highlight w:val="yellow"/>
           <w:u w:val="single" w:color="000000"/>
           <w:lang w:val="fr-CA"/>
         </w:rPr>
@@ -736,9 +745,16 @@
       <w:proofErr w:type="gramEnd"/>
       <w:r>
         <w:rPr>
-          <w:lang w:val="fr-CA"/>
-        </w:rPr>
-        <w:t xml:space="preserve">. Ce lien ouvre une page qui contient une liste déroulante des objets de l’utilisateur authentifié. Il en choisit un et le propriétaire de chacun des objets est interverti.  </w:t>
+          <w:highlight w:val="yellow"/>
+          <w:lang w:val="fr-CA"/>
+        </w:rPr>
+        <w:t>. Ce lien ouvre une page qui contient une liste déroulante des objets de l’utilisateur authentifié. Il en choisit un et le propriétaire de chacun des objets est interverti.</w:t>
+      </w:r>
+      <w:r>
+        <w:rPr>
+          <w:lang w:val="fr-CA"/>
+        </w:rPr>
+        <w:t xml:space="preserve">  </w:t>
       </w:r>
     </w:p>
     <w:p>
@@ -802,23 +818,37 @@
       </w:pPr>
       <w:r>
         <w:rPr>
-          <w:lang w:val="fr-CA"/>
-        </w:rPr>
-        <w:t xml:space="preserve">Seul un compte administrateur ou l’utilisateur qui a créé un objet peuvent l’effacer ou le modifier.  </w:t>
-      </w:r>
-    </w:p>
-    <w:p>
-      <w:pPr>
-        <w:ind w:left="-5"/>
-        <w:rPr>
-          <w:lang w:val="fr-CA"/>
-        </w:rPr>
-      </w:pPr>
-      <w:r>
-        <w:rPr>
-          <w:lang w:val="fr-CA"/>
-        </w:rPr>
-        <w:t xml:space="preserve">Un compte non authentifié qui essaie d’aller ailleurs que sur la page d’accueil, la liste d’objet, la page d’authentification ou la page de détail d’un objet doit être bloqué.  </w:t>
+          <w:highlight w:val="yellow"/>
+          <w:lang w:val="fr-CA"/>
+        </w:rPr>
+        <w:t>Seul un compte administrateur ou l’utilisateur qui a créé un objet peuvent l’effacer ou le modifier.</w:t>
+      </w:r>
+      <w:r>
+        <w:rPr>
+          <w:lang w:val="fr-CA"/>
+        </w:rPr>
+        <w:t xml:space="preserve">  </w:t>
+      </w:r>
+    </w:p>
+    <w:p>
+      <w:pPr>
+        <w:ind w:left="-5"/>
+        <w:rPr>
+          <w:lang w:val="fr-CA"/>
+        </w:rPr>
+      </w:pPr>
+      <w:r>
+        <w:rPr>
+          <w:highlight w:val="yellow"/>
+          <w:lang w:val="fr-CA"/>
+        </w:rPr>
+        <w:t>Un compte non authentifié qui essaie d’aller ailleurs que sur la page d’accueil, la liste d’objet, la page d’authentification ou la page de détail d’un objet doit être bloqué.</w:t>
+      </w:r>
+      <w:r>
+        <w:rPr>
+          <w:lang w:val="fr-CA"/>
+        </w:rPr>
+        <w:t xml:space="preserve">  </w:t>
       </w:r>
     </w:p>
     <w:p>

</xml_diff>